<commit_message>
Incorporated LT comments on Intro
</commit_message>
<xml_diff>
--- a/Drafts/BWRiskMS_ToDo_20210824.docx
+++ b/Drafts/BWRiskMS_ToDo_20210824.docx
@@ -4,23 +4,20 @@
   <w:body>
     <w:p>
       <w:pPr>
-        <w:rPr>
-          <w:rFonts w:ascii="Times New Roman" w:hAnsi="Times New Roman"/>
-          <w:i w:val="0"/>
-          <w:iCs/>
-          <w:color w:val="auto"/>
-          <w14:shadow w14:blurRad="50800" w14:dist="50800" w14:dir="5400000" w14:sx="0" w14:sy="0" w14:kx="0" w14:ky="0" w14:algn="ctr">
-            <w14:schemeClr w14:val="bg1"/>
-          </w14:shadow>
-          <w14:textFill>
-            <w14:noFill/>
-          </w14:textFill>
+        <w:spacing w:line="360" w:lineRule="auto"/>
+        <w:rPr>
+          <w:rFonts w:ascii="Monaco" w:hAnsi="Monaco"/>
+          <w:i w:val="0"/>
+          <w:iCs/>
+          <w14:shadow w14:blurRad="50800" w14:dist="50800" w14:dir="5400000" w14:sx="0" w14:sy="0" w14:kx="0" w14:ky="0" w14:algn="ctr">
+            <w14:schemeClr w14:val="bg1"/>
+          </w14:shadow>
           <w14:props3d w14:extrusionH="0" w14:contourW="0" w14:prstMaterial="translucentPowder"/>
         </w:rPr>
       </w:pPr>
       <w:r>
         <w:rPr>
-          <w:rFonts w:ascii="Times New Roman" w:hAnsi="Times New Roman"/>
+          <w:rFonts w:ascii="Monaco" w:hAnsi="Monaco"/>
           <w:i w:val="0"/>
           <w:iCs/>
           <w14:shadow w14:blurRad="50800" w14:dist="50800" w14:dir="5400000" w14:sx="0" w14:sy="0" w14:kx="0" w14:ky="0" w14:algn="ctr">
@@ -42,7 +39,7 @@
       </w:r>
       <w:r>
         <w:rPr>
-          <w:rFonts w:ascii="Times New Roman" w:hAnsi="Times New Roman"/>
+          <w:rFonts w:ascii="Monaco" w:hAnsi="Monaco"/>
           <w:i w:val="0"/>
           <w:iCs/>
           <w14:shadow w14:blurRad="50800" w14:dist="50800" w14:dir="5400000" w14:sx="0" w14:sy="0" w14:kx="0" w14:ky="0" w14:algn="ctr">
@@ -54,18 +51,18 @@
       </w:r>
       <w:r>
         <w:rPr>
-          <w:rFonts w:ascii="Times New Roman" w:hAnsi="Times New Roman"/>
-          <w:i w:val="0"/>
-          <w:iCs/>
-          <w14:shadow w14:blurRad="50800" w14:dist="50800" w14:dir="5400000" w14:sx="0" w14:sy="0" w14:kx="0" w14:ky="0" w14:algn="ctr">
-            <w14:schemeClr w14:val="bg1"/>
-          </w14:shadow>
-          <w14:props3d w14:extrusionH="0" w14:contourW="0" w14:prstMaterial="translucentPowder"/>
-        </w:rPr>
-      </w:r>
-      <w:r>
-        <w:rPr>
-          <w:rFonts w:ascii="Times New Roman" w:hAnsi="Times New Roman"/>
+          <w:rFonts w:ascii="Monaco" w:hAnsi="Monaco"/>
+          <w:i w:val="0"/>
+          <w:iCs/>
+          <w14:shadow w14:blurRad="50800" w14:dist="50800" w14:dir="5400000" w14:sx="0" w14:sy="0" w14:kx="0" w14:ky="0" w14:algn="ctr">
+            <w14:schemeClr w14:val="bg1"/>
+          </w14:shadow>
+          <w14:props3d w14:extrusionH="0" w14:contourW="0" w14:prstMaterial="translucentPowder"/>
+        </w:rPr>
+      </w:r>
+      <w:r>
+        <w:rPr>
+          <w:rFonts w:ascii="Monaco" w:hAnsi="Monaco"/>
           <w:i w:val="0"/>
           <w:iCs/>
           <w14:shadow w14:blurRad="50800" w14:dist="50800" w14:dir="5400000" w14:sx="0" w14:sy="0" w14:kx="0" w14:ky="0" w14:algn="ctr">
@@ -77,19 +74,561 @@
       </w:r>
       <w:r>
         <w:rPr>
-          <w:rFonts w:ascii="Times New Roman" w:hAnsi="Times New Roman"/>
-          <w:i w:val="0"/>
-          <w:iCs/>
-          <w:color w:val="auto"/>
-          <w14:shadow w14:blurRad="50800" w14:dist="50800" w14:dir="5400000" w14:sx="0" w14:sy="0" w14:kx="0" w14:ky="0" w14:algn="ctr">
-            <w14:schemeClr w14:val="bg1"/>
-          </w14:shadow>
-          <w14:textFill>
-            <w14:noFill/>
-          </w14:textFill>
+          <w:rFonts w:ascii="Monaco" w:hAnsi="Monaco"/>
+          <w:i w:val="0"/>
+          <w:iCs/>
+          <w14:shadow w14:blurRad="50800" w14:dist="50800" w14:dir="5400000" w14:sx="0" w14:sy="0" w14:kx="0" w14:ky="0" w14:algn="ctr">
+            <w14:schemeClr w14:val="bg1"/>
+          </w14:shadow>
           <w14:props3d w14:extrusionH="0" w14:contourW="0" w14:prstMaterial="translucentPowder"/>
         </w:rPr>
         <w:t xml:space="preserve"> </w:t>
+      </w:r>
+      <w:r>
+        <w:rPr>
+          <w:rFonts w:ascii="Monaco" w:hAnsi="Monaco"/>
+          <w:i w:val="0"/>
+          <w:iCs/>
+          <w14:shadow w14:blurRad="50800" w14:dist="50800" w14:dir="5400000" w14:sx="0" w14:sy="0" w14:kx="0" w14:ky="0" w14:algn="ctr">
+            <w14:schemeClr w14:val="bg1"/>
+          </w14:shadow>
+          <w14:props3d w14:extrusionH="0" w14:contourW="0" w14:prstMaterial="translucentPowder"/>
+        </w:rPr>
+        <w:t>Citation format needs to be et al for three or more authors</w:t>
+      </w:r>
+    </w:p>
+    <w:p>
+      <w:pPr>
+        <w:spacing w:line="360" w:lineRule="auto"/>
+        <w:rPr>
+          <w:rFonts w:ascii="Monaco" w:hAnsi="Monaco"/>
+          <w:i w:val="0"/>
+          <w:iCs/>
+          <w14:shadow w14:blurRad="50800" w14:dist="50800" w14:dir="5400000" w14:sx="0" w14:sy="0" w14:kx="0" w14:ky="0" w14:algn="ctr">
+            <w14:schemeClr w14:val="bg1"/>
+          </w14:shadow>
+          <w14:props3d w14:extrusionH="0" w14:contourW="0" w14:prstMaterial="translucentPowder"/>
+        </w:rPr>
+      </w:pPr>
+      <w:r>
+        <w:rPr>
+          <w:rFonts w:ascii="Monaco" w:hAnsi="Monaco"/>
+          <w:i w:val="0"/>
+          <w:iCs/>
+          <w14:shadow w14:blurRad="50800" w14:dist="50800" w14:dir="5400000" w14:sx="0" w14:sy="0" w14:kx="0" w14:ky="0" w14:algn="ctr">
+            <w14:schemeClr w14:val="bg1"/>
+          </w14:shadow>
+          <w14:props3d w14:extrusionH="0" w14:contourW="0" w14:prstMaterial="translucentPowder"/>
+        </w:rPr>
+        <w:fldChar w:fldCharType="begin">
+          <w:ffData>
+            <w:name w:val=""/>
+            <w:enabled/>
+            <w:calcOnExit w:val="0"/>
+            <w:checkBox>
+              <w:sizeAuto/>
+              <w:default w:val="0"/>
+            </w:checkBox>
+          </w:ffData>
+        </w:fldChar>
+      </w:r>
+      <w:r>
+        <w:rPr>
+          <w:rFonts w:ascii="Monaco" w:hAnsi="Monaco"/>
+          <w:i w:val="0"/>
+          <w:iCs/>
+          <w14:shadow w14:blurRad="50800" w14:dist="50800" w14:dir="5400000" w14:sx="0" w14:sy="0" w14:kx="0" w14:ky="0" w14:algn="ctr">
+            <w14:schemeClr w14:val="bg1"/>
+          </w14:shadow>
+          <w14:props3d w14:extrusionH="0" w14:contourW="0" w14:prstMaterial="translucentPowder"/>
+        </w:rPr>
+        <w:instrText xml:space="preserve"> FORMCHECKBOX </w:instrText>
+      </w:r>
+      <w:r>
+        <w:rPr>
+          <w:rFonts w:ascii="Monaco" w:hAnsi="Monaco"/>
+          <w:i w:val="0"/>
+          <w:iCs/>
+          <w14:shadow w14:blurRad="50800" w14:dist="50800" w14:dir="5400000" w14:sx="0" w14:sy="0" w14:kx="0" w14:ky="0" w14:algn="ctr">
+            <w14:schemeClr w14:val="bg1"/>
+          </w14:shadow>
+          <w14:props3d w14:extrusionH="0" w14:contourW="0" w14:prstMaterial="translucentPowder"/>
+        </w:rPr>
+      </w:r>
+      <w:r>
+        <w:rPr>
+          <w:rFonts w:ascii="Monaco" w:hAnsi="Monaco"/>
+          <w:i w:val="0"/>
+          <w:iCs/>
+          <w14:shadow w14:blurRad="50800" w14:dist="50800" w14:dir="5400000" w14:sx="0" w14:sy="0" w14:kx="0" w14:ky="0" w14:algn="ctr">
+            <w14:schemeClr w14:val="bg1"/>
+          </w14:shadow>
+          <w14:props3d w14:extrusionH="0" w14:contourW="0" w14:prstMaterial="translucentPowder"/>
+        </w:rPr>
+        <w:fldChar w:fldCharType="end"/>
+      </w:r>
+      <w:r>
+        <w:rPr>
+          <w:rFonts w:ascii="Monaco" w:hAnsi="Monaco"/>
+          <w:i w:val="0"/>
+          <w:iCs/>
+          <w14:shadow w14:blurRad="50800" w14:dist="50800" w14:dir="5400000" w14:sx="0" w14:sy="0" w14:kx="0" w14:ky="0" w14:algn="ctr">
+            <w14:schemeClr w14:val="bg1"/>
+          </w14:shadow>
+          <w14:props3d w14:extrusionH="0" w14:contourW="0" w14:prstMaterial="translucentPowder"/>
+        </w:rPr>
+        <w:t xml:space="preserve"> </w:t>
+      </w:r>
+      <w:r>
+        <w:rPr>
+          <w:rFonts w:ascii="Monaco" w:hAnsi="Monaco"/>
+          <w:i w:val="0"/>
+          <w:iCs/>
+          <w14:shadow w14:blurRad="50800" w14:dist="50800" w14:dir="5400000" w14:sx="0" w14:sy="0" w14:kx="0" w14:ky="0" w14:algn="ctr">
+            <w14:schemeClr w14:val="bg1"/>
+          </w14:shadow>
+          <w14:props3d w14:extrusionH="0" w14:contourW="0" w14:prstMaterial="translucentPowder"/>
+        </w:rPr>
+        <w:t>First paragraph of intro needs better/more recent references</w:t>
+      </w:r>
+    </w:p>
+    <w:p>
+      <w:pPr>
+        <w:spacing w:line="360" w:lineRule="auto"/>
+        <w:rPr>
+          <w:rFonts w:ascii="Monaco" w:hAnsi="Monaco"/>
+          <w:i w:val="0"/>
+          <w:iCs/>
+          <w14:shadow w14:blurRad="50800" w14:dist="50800" w14:dir="5400000" w14:sx="0" w14:sy="0" w14:kx="0" w14:ky="0" w14:algn="ctr">
+            <w14:schemeClr w14:val="bg1"/>
+          </w14:shadow>
+          <w14:props3d w14:extrusionH="0" w14:contourW="0" w14:prstMaterial="translucentPowder"/>
+        </w:rPr>
+      </w:pPr>
+      <w:r>
+        <w:rPr>
+          <w:rFonts w:ascii="Monaco" w:hAnsi="Monaco"/>
+          <w:i w:val="0"/>
+          <w:iCs/>
+          <w14:shadow w14:blurRad="50800" w14:dist="50800" w14:dir="5400000" w14:sx="0" w14:sy="0" w14:kx="0" w14:ky="0" w14:algn="ctr">
+            <w14:schemeClr w14:val="bg1"/>
+          </w14:shadow>
+          <w14:props3d w14:extrusionH="0" w14:contourW="0" w14:prstMaterial="translucentPowder"/>
+        </w:rPr>
+        <w:fldChar w:fldCharType="begin">
+          <w:ffData>
+            <w:name w:val=""/>
+            <w:enabled/>
+            <w:calcOnExit w:val="0"/>
+            <w:checkBox>
+              <w:sizeAuto/>
+              <w:default w:val="0"/>
+            </w:checkBox>
+          </w:ffData>
+        </w:fldChar>
+      </w:r>
+      <w:r>
+        <w:rPr>
+          <w:rFonts w:ascii="Monaco" w:hAnsi="Monaco"/>
+          <w:i w:val="0"/>
+          <w:iCs/>
+          <w14:shadow w14:blurRad="50800" w14:dist="50800" w14:dir="5400000" w14:sx="0" w14:sy="0" w14:kx="0" w14:ky="0" w14:algn="ctr">
+            <w14:schemeClr w14:val="bg1"/>
+          </w14:shadow>
+          <w14:props3d w14:extrusionH="0" w14:contourW="0" w14:prstMaterial="translucentPowder"/>
+        </w:rPr>
+        <w:instrText xml:space="preserve"> FORMCHECKBOX </w:instrText>
+      </w:r>
+      <w:r>
+        <w:rPr>
+          <w:rFonts w:ascii="Monaco" w:hAnsi="Monaco"/>
+          <w:i w:val="0"/>
+          <w:iCs/>
+          <w14:shadow w14:blurRad="50800" w14:dist="50800" w14:dir="5400000" w14:sx="0" w14:sy="0" w14:kx="0" w14:ky="0" w14:algn="ctr">
+            <w14:schemeClr w14:val="bg1"/>
+          </w14:shadow>
+          <w14:props3d w14:extrusionH="0" w14:contourW="0" w14:prstMaterial="translucentPowder"/>
+        </w:rPr>
+      </w:r>
+      <w:r>
+        <w:rPr>
+          <w:rFonts w:ascii="Monaco" w:hAnsi="Monaco"/>
+          <w:i w:val="0"/>
+          <w:iCs/>
+          <w14:shadow w14:blurRad="50800" w14:dist="50800" w14:dir="5400000" w14:sx="0" w14:sy="0" w14:kx="0" w14:ky="0" w14:algn="ctr">
+            <w14:schemeClr w14:val="bg1"/>
+          </w14:shadow>
+          <w14:props3d w14:extrusionH="0" w14:contourW="0" w14:prstMaterial="translucentPowder"/>
+        </w:rPr>
+        <w:fldChar w:fldCharType="end"/>
+      </w:r>
+      <w:r>
+        <w:rPr>
+          <w:rFonts w:ascii="Monaco" w:hAnsi="Monaco"/>
+          <w:i w:val="0"/>
+          <w:iCs/>
+          <w14:shadow w14:blurRad="50800" w14:dist="50800" w14:dir="5400000" w14:sx="0" w14:sy="0" w14:kx="0" w14:ky="0" w14:algn="ctr">
+            <w14:schemeClr w14:val="bg1"/>
+          </w14:shadow>
+          <w14:props3d w14:extrusionH="0" w14:contourW="0" w14:prstMaterial="translucentPowder"/>
+        </w:rPr>
+        <w:t xml:space="preserve"> Last paragraph of intro needs revision re. AUTEC</w:t>
+      </w:r>
+    </w:p>
+    <w:p>
+      <w:pPr>
+        <w:spacing w:line="360" w:lineRule="auto"/>
+        <w:rPr>
+          <w:rFonts w:ascii="Monaco" w:hAnsi="Monaco"/>
+          <w:i w:val="0"/>
+          <w:iCs/>
+          <w14:shadow w14:blurRad="50800" w14:dist="50800" w14:dir="5400000" w14:sx="0" w14:sy="0" w14:kx="0" w14:ky="0" w14:algn="ctr">
+            <w14:schemeClr w14:val="bg1"/>
+          </w14:shadow>
+          <w14:props3d w14:extrusionH="0" w14:contourW="0" w14:prstMaterial="translucentPowder"/>
+        </w:rPr>
+      </w:pPr>
+      <w:r>
+        <w:rPr>
+          <w:rFonts w:ascii="Monaco" w:hAnsi="Monaco"/>
+          <w:i w:val="0"/>
+          <w:iCs/>
+          <w14:shadow w14:blurRad="50800" w14:dist="50800" w14:dir="5400000" w14:sx="0" w14:sy="0" w14:kx="0" w14:ky="0" w14:algn="ctr">
+            <w14:schemeClr w14:val="bg1"/>
+          </w14:shadow>
+          <w14:props3d w14:extrusionH="0" w14:contourW="0" w14:prstMaterial="translucentPowder"/>
+        </w:rPr>
+        <w:fldChar w:fldCharType="begin">
+          <w:ffData>
+            <w:name w:val=""/>
+            <w:enabled/>
+            <w:calcOnExit w:val="0"/>
+            <w:checkBox>
+              <w:sizeAuto/>
+              <w:default w:val="0"/>
+            </w:checkBox>
+          </w:ffData>
+        </w:fldChar>
+      </w:r>
+      <w:r>
+        <w:rPr>
+          <w:rFonts w:ascii="Monaco" w:hAnsi="Monaco"/>
+          <w:i w:val="0"/>
+          <w:iCs/>
+          <w14:shadow w14:blurRad="50800" w14:dist="50800" w14:dir="5400000" w14:sx="0" w14:sy="0" w14:kx="0" w14:ky="0" w14:algn="ctr">
+            <w14:schemeClr w14:val="bg1"/>
+          </w14:shadow>
+          <w14:props3d w14:extrusionH="0" w14:contourW="0" w14:prstMaterial="translucentPowder"/>
+        </w:rPr>
+        <w:instrText xml:space="preserve"> FORMCHECKBOX </w:instrText>
+      </w:r>
+      <w:r>
+        <w:rPr>
+          <w:rFonts w:ascii="Monaco" w:hAnsi="Monaco"/>
+          <w:i w:val="0"/>
+          <w:iCs/>
+          <w14:shadow w14:blurRad="50800" w14:dist="50800" w14:dir="5400000" w14:sx="0" w14:sy="0" w14:kx="0" w14:ky="0" w14:algn="ctr">
+            <w14:schemeClr w14:val="bg1"/>
+          </w14:shadow>
+          <w14:props3d w14:extrusionH="0" w14:contourW="0" w14:prstMaterial="translucentPowder"/>
+        </w:rPr>
+      </w:r>
+      <w:r>
+        <w:rPr>
+          <w:rFonts w:ascii="Monaco" w:hAnsi="Monaco"/>
+          <w:i w:val="0"/>
+          <w:iCs/>
+          <w14:shadow w14:blurRad="50800" w14:dist="50800" w14:dir="5400000" w14:sx="0" w14:sy="0" w14:kx="0" w14:ky="0" w14:algn="ctr">
+            <w14:schemeClr w14:val="bg1"/>
+          </w14:shadow>
+          <w14:props3d w14:extrusionH="0" w14:contourW="0" w14:prstMaterial="translucentPowder"/>
+        </w:rPr>
+        <w:fldChar w:fldCharType="end"/>
+      </w:r>
+      <w:r>
+        <w:rPr>
+          <w:rFonts w:ascii="Monaco" w:hAnsi="Monaco"/>
+          <w:i w:val="0"/>
+          <w:iCs/>
+          <w14:shadow w14:blurRad="50800" w14:dist="50800" w14:dir="5400000" w14:sx="0" w14:sy="0" w14:kx="0" w14:ky="0" w14:algn="ctr">
+            <w14:schemeClr w14:val="bg1"/>
+          </w14:shadow>
+          <w14:props3d w14:extrusionH="0" w14:contourW="0" w14:prstMaterial="translucentPowder"/>
+        </w:rPr>
+        <w:t xml:space="preserve"> </w:t>
+      </w:r>
+      <w:r>
+        <w:rPr>
+          <w:rFonts w:ascii="Monaco" w:hAnsi="Monaco"/>
+          <w:i w:val="0"/>
+          <w:iCs/>
+          <w14:shadow w14:blurRad="50800" w14:dist="50800" w14:dir="5400000" w14:sx="0" w14:sy="0" w14:kx="0" w14:ky="0" w14:algn="ctr">
+            <w14:schemeClr w14:val="bg1"/>
+          </w14:shadow>
+          <w14:props3d w14:extrusionH="0" w14:contourW="0" w14:prstMaterial="translucentPowder"/>
+        </w:rPr>
+        <w:t>Format of C.R. Martin et al (Line 113)</w:t>
+      </w:r>
+    </w:p>
+    <w:p>
+      <w:pPr>
+        <w:spacing w:line="360" w:lineRule="auto"/>
+        <w:rPr>
+          <w:rFonts w:ascii="Monaco" w:hAnsi="Monaco"/>
+          <w:i w:val="0"/>
+          <w:iCs/>
+          <w14:shadow w14:blurRad="50800" w14:dist="50800" w14:dir="5400000" w14:sx="0" w14:sy="0" w14:kx="0" w14:ky="0" w14:algn="ctr">
+            <w14:schemeClr w14:val="bg1"/>
+          </w14:shadow>
+          <w14:props3d w14:extrusionH="0" w14:contourW="0" w14:prstMaterial="translucentPowder"/>
+        </w:rPr>
+      </w:pPr>
+      <w:r>
+        <w:rPr>
+          <w:rFonts w:ascii="Monaco" w:hAnsi="Monaco"/>
+          <w:i w:val="0"/>
+          <w:iCs/>
+          <w14:shadow w14:blurRad="50800" w14:dist="50800" w14:dir="5400000" w14:sx="0" w14:sy="0" w14:kx="0" w14:ky="0" w14:algn="ctr">
+            <w14:schemeClr w14:val="bg1"/>
+          </w14:shadow>
+          <w14:props3d w14:extrusionH="0" w14:contourW="0" w14:prstMaterial="translucentPowder"/>
+        </w:rPr>
+        <w:fldChar w:fldCharType="begin">
+          <w:ffData>
+            <w:name w:val=""/>
+            <w:enabled/>
+            <w:calcOnExit w:val="0"/>
+            <w:checkBox>
+              <w:sizeAuto/>
+              <w:default w:val="0"/>
+            </w:checkBox>
+          </w:ffData>
+        </w:fldChar>
+      </w:r>
+      <w:r>
+        <w:rPr>
+          <w:rFonts w:ascii="Monaco" w:hAnsi="Monaco"/>
+          <w:i w:val="0"/>
+          <w:iCs/>
+          <w14:shadow w14:blurRad="50800" w14:dist="50800" w14:dir="5400000" w14:sx="0" w14:sy="0" w14:kx="0" w14:ky="0" w14:algn="ctr">
+            <w14:schemeClr w14:val="bg1"/>
+          </w14:shadow>
+          <w14:props3d w14:extrusionH="0" w14:contourW="0" w14:prstMaterial="translucentPowder"/>
+        </w:rPr>
+        <w:instrText xml:space="preserve"> FORMCHECKBOX </w:instrText>
+      </w:r>
+      <w:r>
+        <w:rPr>
+          <w:rFonts w:ascii="Monaco" w:hAnsi="Monaco"/>
+          <w:i w:val="0"/>
+          <w:iCs/>
+          <w14:shadow w14:blurRad="50800" w14:dist="50800" w14:dir="5400000" w14:sx="0" w14:sy="0" w14:kx="0" w14:ky="0" w14:algn="ctr">
+            <w14:schemeClr w14:val="bg1"/>
+          </w14:shadow>
+          <w14:props3d w14:extrusionH="0" w14:contourW="0" w14:prstMaterial="translucentPowder"/>
+        </w:rPr>
+      </w:r>
+      <w:r>
+        <w:rPr>
+          <w:rFonts w:ascii="Monaco" w:hAnsi="Monaco"/>
+          <w:i w:val="0"/>
+          <w:iCs/>
+          <w14:shadow w14:blurRad="50800" w14:dist="50800" w14:dir="5400000" w14:sx="0" w14:sy="0" w14:kx="0" w14:ky="0" w14:algn="ctr">
+            <w14:schemeClr w14:val="bg1"/>
+          </w14:shadow>
+          <w14:props3d w14:extrusionH="0" w14:contourW="0" w14:prstMaterial="translucentPowder"/>
+        </w:rPr>
+        <w:fldChar w:fldCharType="end"/>
+      </w:r>
+      <w:r>
+        <w:rPr>
+          <w:rFonts w:ascii="Monaco" w:hAnsi="Monaco"/>
+          <w:i w:val="0"/>
+          <w:iCs/>
+          <w14:shadow w14:blurRad="50800" w14:dist="50800" w14:dir="5400000" w14:sx="0" w14:sy="0" w14:kx="0" w14:ky="0" w14:algn="ctr">
+            <w14:schemeClr w14:val="bg1"/>
+          </w14:shadow>
+          <w14:props3d w14:extrusionH="0" w14:contourW="0" w14:prstMaterial="translucentPowder"/>
+        </w:rPr>
+        <w:t xml:space="preserve"> LT Q for Liz re. NUWC v PMRF grouping algorithm (</w:t>
+      </w:r>
+      <w:r>
+        <w:rPr>
+          <w:rFonts w:ascii="Monaco" w:hAnsi="Monaco"/>
+          <w:i w:val="0"/>
+          <w:iCs/>
+          <w14:shadow w14:blurRad="50800" w14:dist="50800" w14:dir="5400000" w14:sx="0" w14:sy="0" w14:kx="0" w14:ky="0" w14:algn="ctr">
+            <w14:schemeClr w14:val="bg1"/>
+          </w14:shadow>
+          <w14:props3d w14:extrusionH="0" w14:contourW="0" w14:prstMaterial="translucentPowder"/>
+        </w:rPr>
+        <w:t>Line 120</w:t>
+      </w:r>
+      <w:r>
+        <w:rPr>
+          <w:rFonts w:ascii="Monaco" w:hAnsi="Monaco"/>
+          <w:i w:val="0"/>
+          <w:iCs/>
+          <w14:shadow w14:blurRad="50800" w14:dist="50800" w14:dir="5400000" w14:sx="0" w14:sy="0" w14:kx="0" w14:ky="0" w14:algn="ctr">
+            <w14:schemeClr w14:val="bg1"/>
+          </w14:shadow>
+          <w14:props3d w14:extrusionH="0" w14:contourW="0" w14:prstMaterial="translucentPowder"/>
+        </w:rPr>
+        <w:t>)</w:t>
+      </w:r>
+    </w:p>
+    <w:p>
+      <w:pPr>
+        <w:spacing w:line="360" w:lineRule="auto"/>
+        <w:rPr>
+          <w:rFonts w:ascii="Monaco" w:hAnsi="Monaco"/>
+          <w:i w:val="0"/>
+          <w:iCs/>
+          <w14:shadow w14:blurRad="50800" w14:dist="50800" w14:dir="5400000" w14:sx="0" w14:sy="0" w14:kx="0" w14:ky="0" w14:algn="ctr">
+            <w14:schemeClr w14:val="bg1"/>
+          </w14:shadow>
+          <w14:props3d w14:extrusionH="0" w14:contourW="0" w14:prstMaterial="translucentPowder"/>
+        </w:rPr>
+      </w:pPr>
+      <w:r>
+        <w:rPr>
+          <w:rFonts w:ascii="Monaco" w:hAnsi="Monaco"/>
+          <w:i w:val="0"/>
+          <w:iCs/>
+          <w14:shadow w14:blurRad="50800" w14:dist="50800" w14:dir="5400000" w14:sx="0" w14:sy="0" w14:kx="0" w14:ky="0" w14:algn="ctr">
+            <w14:schemeClr w14:val="bg1"/>
+          </w14:shadow>
+          <w14:props3d w14:extrusionH="0" w14:contourW="0" w14:prstMaterial="translucentPowder"/>
+        </w:rPr>
+        <w:fldChar w:fldCharType="begin">
+          <w:ffData>
+            <w:name w:val=""/>
+            <w:enabled/>
+            <w:calcOnExit w:val="0"/>
+            <w:checkBox>
+              <w:sizeAuto/>
+              <w:default w:val="0"/>
+            </w:checkBox>
+          </w:ffData>
+        </w:fldChar>
+      </w:r>
+      <w:r>
+        <w:rPr>
+          <w:rFonts w:ascii="Monaco" w:hAnsi="Monaco"/>
+          <w:i w:val="0"/>
+          <w:iCs/>
+          <w14:shadow w14:blurRad="50800" w14:dist="50800" w14:dir="5400000" w14:sx="0" w14:sy="0" w14:kx="0" w14:ky="0" w14:algn="ctr">
+            <w14:schemeClr w14:val="bg1"/>
+          </w14:shadow>
+          <w14:props3d w14:extrusionH="0" w14:contourW="0" w14:prstMaterial="translucentPowder"/>
+        </w:rPr>
+        <w:instrText xml:space="preserve"> FORMCHECKBOX </w:instrText>
+      </w:r>
+      <w:r>
+        <w:rPr>
+          <w:rFonts w:ascii="Monaco" w:hAnsi="Monaco"/>
+          <w:i w:val="0"/>
+          <w:iCs/>
+          <w14:shadow w14:blurRad="50800" w14:dist="50800" w14:dir="5400000" w14:sx="0" w14:sy="0" w14:kx="0" w14:ky="0" w14:algn="ctr">
+            <w14:schemeClr w14:val="bg1"/>
+          </w14:shadow>
+          <w14:props3d w14:extrusionH="0" w14:contourW="0" w14:prstMaterial="translucentPowder"/>
+        </w:rPr>
+      </w:r>
+      <w:r>
+        <w:rPr>
+          <w:rFonts w:ascii="Monaco" w:hAnsi="Monaco"/>
+          <w:i w:val="0"/>
+          <w:iCs/>
+          <w14:shadow w14:blurRad="50800" w14:dist="50800" w14:dir="5400000" w14:sx="0" w14:sy="0" w14:kx="0" w14:ky="0" w14:algn="ctr">
+            <w14:schemeClr w14:val="bg1"/>
+          </w14:shadow>
+          <w14:props3d w14:extrusionH="0" w14:contourW="0" w14:prstMaterial="translucentPowder"/>
+        </w:rPr>
+        <w:fldChar w:fldCharType="end"/>
+      </w:r>
+      <w:r>
+        <w:rPr>
+          <w:rFonts w:ascii="Monaco" w:hAnsi="Monaco"/>
+          <w:i w:val="0"/>
+          <w:iCs/>
+          <w14:shadow w14:blurRad="50800" w14:dist="50800" w14:dir="5400000" w14:sx="0" w14:sy="0" w14:kx="0" w14:ky="0" w14:algn="ctr">
+            <w14:schemeClr w14:val="bg1"/>
+          </w14:shadow>
+          <w14:props3d w14:extrusionH="0" w14:contourW="0" w14:prstMaterial="translucentPowder"/>
+        </w:rPr>
+        <w:t xml:space="preserve"> </w:t>
+      </w:r>
+    </w:p>
+    <w:p>
+      <w:pPr>
+        <w:spacing w:line="360" w:lineRule="auto"/>
+        <w:rPr>
+          <w:rFonts w:ascii="Monaco" w:hAnsi="Monaco"/>
+          <w:i w:val="0"/>
+          <w:iCs/>
+          <w14:shadow w14:blurRad="50800" w14:dist="50800" w14:dir="5400000" w14:sx="0" w14:sy="0" w14:kx="0" w14:ky="0" w14:algn="ctr">
+            <w14:schemeClr w14:val="bg1"/>
+          </w14:shadow>
+          <w14:props3d w14:extrusionH="0" w14:contourW="0" w14:prstMaterial="translucentPowder"/>
+        </w:rPr>
+      </w:pPr>
+      <w:r>
+        <w:rPr>
+          <w:rFonts w:ascii="Monaco" w:hAnsi="Monaco"/>
+          <w:i w:val="0"/>
+          <w:iCs/>
+          <w14:shadow w14:blurRad="50800" w14:dist="50800" w14:dir="5400000" w14:sx="0" w14:sy="0" w14:kx="0" w14:ky="0" w14:algn="ctr">
+            <w14:schemeClr w14:val="bg1"/>
+          </w14:shadow>
+          <w14:props3d w14:extrusionH="0" w14:contourW="0" w14:prstMaterial="translucentPowder"/>
+        </w:rPr>
+        <w:fldChar w:fldCharType="begin">
+          <w:ffData>
+            <w:name w:val=""/>
+            <w:enabled/>
+            <w:calcOnExit w:val="0"/>
+            <w:checkBox>
+              <w:sizeAuto/>
+              <w:default w:val="0"/>
+            </w:checkBox>
+          </w:ffData>
+        </w:fldChar>
+      </w:r>
+      <w:r>
+        <w:rPr>
+          <w:rFonts w:ascii="Monaco" w:hAnsi="Monaco"/>
+          <w:i w:val="0"/>
+          <w:iCs/>
+          <w14:shadow w14:blurRad="50800" w14:dist="50800" w14:dir="5400000" w14:sx="0" w14:sy="0" w14:kx="0" w14:ky="0" w14:algn="ctr">
+            <w14:schemeClr w14:val="bg1"/>
+          </w14:shadow>
+          <w14:props3d w14:extrusionH="0" w14:contourW="0" w14:prstMaterial="translucentPowder"/>
+        </w:rPr>
+        <w:instrText xml:space="preserve"> FORMCHECKBOX </w:instrText>
+      </w:r>
+      <w:r>
+        <w:rPr>
+          <w:rFonts w:ascii="Monaco" w:hAnsi="Monaco"/>
+          <w:i w:val="0"/>
+          <w:iCs/>
+          <w14:shadow w14:blurRad="50800" w14:dist="50800" w14:dir="5400000" w14:sx="0" w14:sy="0" w14:kx="0" w14:ky="0" w14:algn="ctr">
+            <w14:schemeClr w14:val="bg1"/>
+          </w14:shadow>
+          <w14:props3d w14:extrusionH="0" w14:contourW="0" w14:prstMaterial="translucentPowder"/>
+        </w:rPr>
+      </w:r>
+      <w:r>
+        <w:rPr>
+          <w:rFonts w:ascii="Monaco" w:hAnsi="Monaco"/>
+          <w:i w:val="0"/>
+          <w:iCs/>
+          <w14:shadow w14:blurRad="50800" w14:dist="50800" w14:dir="5400000" w14:sx="0" w14:sy="0" w14:kx="0" w14:ky="0" w14:algn="ctr">
+            <w14:schemeClr w14:val="bg1"/>
+          </w14:shadow>
+          <w14:props3d w14:extrusionH="0" w14:contourW="0" w14:prstMaterial="translucentPowder"/>
+        </w:rPr>
+        <w:fldChar w:fldCharType="end"/>
       </w:r>
     </w:p>
     <w:sectPr>

</xml_diff>